<commit_message>
DocumentBuilder examples unit tests
</commit_message>
<xml_diff>
--- a/ApiExamples/Data/Custom list numbering.docx
+++ b/ApiExamples/Data/Custom list numbering.docx
@@ -33,15 +33,6 @@
       <w:r>
         <w:t>Item 4</w:t>
       </w:r>
-    </w:p>
-    <w:p>
-      <w:pPr>
-        <w:pStyle w:val="CustomStyle"/>
-        <w:numPr>
-          <w:ilvl w:val="0"/>
-          <w:numId w:val="0"/>
-        </w:numPr>
-      </w:pPr>
       <w:bookmarkStart w:id="0" w:name="_GoBack"/>
       <w:bookmarkEnd w:id="0"/>
     </w:p>
@@ -123,15 +114,7 @@
       <w:jc w:val="right"/>
     </w:pPr>
     <w:r>
-      <w:t>The style named “</w:t>
-    </w:r>
-    <w:proofErr w:type="spellStart"/>
-    <w:r>
-      <w:t>CustomStyle</w:t>
-    </w:r>
-    <w:proofErr w:type="spellEnd"/>
-    <w:r>
-      <w:t>” in Home &gt; Styles has a different font/color, and starts any numbered list formatted with it from “6”</w:t>
+      <w:t>The style named “CustomStyle” in Home &gt; Styles has a different font/color, and starts any numbered list formatted with it from “6”</w:t>
     </w:r>
   </w:p>
 </w:hdr>

</xml_diff>